<commit_message>
Trying new learning curves
</commit_message>
<xml_diff>
--- a/Report.docx
+++ b/Report.docx
@@ -3,6 +3,24 @@
 <w:document xmlns:wpc="http://schemas.microsoft.com/office/word/2010/wordprocessingCanvas" xmlns:cx="http://schemas.microsoft.com/office/drawing/2014/chartex" xmlns:cx1="http://schemas.microsoft.com/office/drawing/2015/9/8/chartex" xmlns:cx2="http://schemas.microsoft.com/office/drawing/2015/10/21/chartex" xmlns:cx3="http://schemas.microsoft.com/office/drawing/2016/5/9/chartex" xmlns:cx4="http://schemas.microsoft.com/office/drawing/2016/5/10/chartex" xmlns:cx5="http://schemas.microsoft.com/office/drawing/2016/5/11/chartex" xmlns:cx6="http://schemas.microsoft.com/office/drawing/2016/5/12/chartex" xmlns:cx7="http://schemas.microsoft.com/office/drawing/2016/5/13/chartex" xmlns:cx8="http://schemas.microsoft.com/office/drawing/2016/5/14/chartex" xmlns:mc="http://schemas.openxmlformats.org/markup-compatibility/2006" xmlns:aink="http://schemas.microsoft.com/office/drawing/2016/ink" xmlns:am3d="http://schemas.microsoft.com/office/drawing/2017/model3d" xmlns:o="urn:schemas-microsoft-com:office:office" xmlns:r="http://schemas.openxmlformats.org/officeDocument/2006/relationships" xmlns:m="http://schemas.openxmlformats.org/officeDocument/2006/math" xmlns:v="urn:schemas-microsoft-com:vml" xmlns:wp14="http://schemas.microsoft.com/office/word/2010/wordprocessingDrawing" xmlns:wp="http://schemas.openxmlformats.org/drawingml/2006/wordprocessingDrawing" xmlns:w10="urn:schemas-microsoft-com:office:word" xmlns:w="http://schemas.openxmlformats.org/wordprocessingml/2006/main" xmlns:w14="http://schemas.microsoft.com/office/word/2010/wordml" xmlns:w15="http://schemas.microsoft.com/office/word/2012/wordml" xmlns:w16cid="http://schemas.microsoft.com/office/word/2016/wordml/cid" xmlns:w16se="http://schemas.microsoft.com/office/word/2015/wordml/symex" xmlns:wpg="http://schemas.microsoft.com/office/word/2010/wordprocessingGroup" xmlns:wpi="http://schemas.microsoft.com/office/word/2010/wordprocessingInk" xmlns:wne="http://schemas.microsoft.com/office/word/2006/wordml" xmlns:wps="http://schemas.microsoft.com/office/word/2010/wordprocessingShape" mc:Ignorable="w14 w15 w16se w16cid wp14">
   <w:body>
     <w:p>
+      <w:pPr>
+        <w:rPr>
+          <w:lang w:val="en-US"/>
+        </w:rPr>
+      </w:pPr>
+      <w:r>
+        <w:rPr>
+          <w:lang w:val="en-US"/>
+        </w:rPr>
+        <w:t>Question 2</w:t>
+      </w:r>
+    </w:p>
+    <w:p>
+      <w:pPr>
+        <w:rPr>
+          <w:lang w:val="en-US"/>
+        </w:rPr>
+      </w:pPr>
       <w:bookmarkStart w:id="0" w:name="_GoBack"/>
       <w:bookmarkEnd w:id="0"/>
     </w:p>

</xml_diff>

<commit_message>
Begin filling values for question 3, fix 1.2
</commit_message>
<xml_diff>
--- a/Report.docx
+++ b/Report.docx
@@ -21,6 +21,238 @@
           <w:lang w:val="en-US"/>
         </w:rPr>
       </w:pPr>
+      <w:r>
+        <w:rPr>
+          <w:noProof/>
+          <w:lang w:val="en-US"/>
+        </w:rPr>
+        <w:drawing>
+          <wp:inline distT="0" distB="0" distL="0" distR="0" wp14:anchorId="6850D4AA" wp14:editId="5DE2A93D">
+            <wp:extent cx="5478780" cy="2865120"/>
+            <wp:effectExtent l="0" t="0" r="7620" b="0"/>
+            <wp:docPr id="1" name="Picture 1"/>
+            <wp:cNvGraphicFramePr>
+              <a:graphicFrameLocks xmlns:a="http://schemas.openxmlformats.org/drawingml/2006/main" noChangeAspect="1"/>
+            </wp:cNvGraphicFramePr>
+            <a:graphic xmlns:a="http://schemas.openxmlformats.org/drawingml/2006/main">
+              <a:graphicData uri="http://schemas.openxmlformats.org/drawingml/2006/picture">
+                <pic:pic xmlns:pic="http://schemas.openxmlformats.org/drawingml/2006/picture">
+                  <pic:nvPicPr>
+                    <pic:cNvPr id="0" name="Picture 1"/>
+                    <pic:cNvPicPr>
+                      <a:picLocks noChangeAspect="1" noChangeArrowheads="1"/>
+                    </pic:cNvPicPr>
+                  </pic:nvPicPr>
+                  <pic:blipFill>
+                    <a:blip r:embed="rId4" cstate="print">
+                      <a:extLst>
+                        <a:ext uri="{28A0092B-C50C-407E-A947-70E740481C1C}">
+                          <a14:useLocalDpi xmlns:a14="http://schemas.microsoft.com/office/drawing/2010/main" val="0"/>
+                        </a:ext>
+                      </a:extLst>
+                    </a:blip>
+                    <a:srcRect/>
+                    <a:stretch>
+                      <a:fillRect/>
+                    </a:stretch>
+                  </pic:blipFill>
+                  <pic:spPr bwMode="auto">
+                    <a:xfrm>
+                      <a:off x="0" y="0"/>
+                      <a:ext cx="5478780" cy="2865120"/>
+                    </a:xfrm>
+                    <a:prstGeom prst="rect">
+                      <a:avLst/>
+                    </a:prstGeom>
+                    <a:noFill/>
+                    <a:ln>
+                      <a:noFill/>
+                    </a:ln>
+                  </pic:spPr>
+                </pic:pic>
+              </a:graphicData>
+            </a:graphic>
+          </wp:inline>
+        </w:drawing>
+      </w:r>
+    </w:p>
+    <w:p>
+      <w:pPr>
+        <w:rPr>
+          <w:lang w:val="en-US"/>
+        </w:rPr>
+      </w:pPr>
+      <w:r>
+        <w:rPr>
+          <w:noProof/>
+          <w:lang w:val="en-US"/>
+        </w:rPr>
+        <w:lastRenderedPageBreak/>
+        <w:drawing>
+          <wp:inline distT="0" distB="0" distL="0" distR="0" wp14:anchorId="7B98FE60" wp14:editId="4EC8525B">
+            <wp:extent cx="5478780" cy="2910840"/>
+            <wp:effectExtent l="0" t="0" r="7620" b="3810"/>
+            <wp:docPr id="2" name="Picture 2"/>
+            <wp:cNvGraphicFramePr>
+              <a:graphicFrameLocks xmlns:a="http://schemas.openxmlformats.org/drawingml/2006/main" noChangeAspect="1"/>
+            </wp:cNvGraphicFramePr>
+            <a:graphic xmlns:a="http://schemas.openxmlformats.org/drawingml/2006/main">
+              <a:graphicData uri="http://schemas.openxmlformats.org/drawingml/2006/picture">
+                <pic:pic xmlns:pic="http://schemas.openxmlformats.org/drawingml/2006/picture">
+                  <pic:nvPicPr>
+                    <pic:cNvPr id="0" name="Picture 2"/>
+                    <pic:cNvPicPr>
+                      <a:picLocks noChangeAspect="1" noChangeArrowheads="1"/>
+                    </pic:cNvPicPr>
+                  </pic:nvPicPr>
+                  <pic:blipFill>
+                    <a:blip r:embed="rId5">
+                      <a:extLst>
+                        <a:ext uri="{28A0092B-C50C-407E-A947-70E740481C1C}">
+                          <a14:useLocalDpi xmlns:a14="http://schemas.microsoft.com/office/drawing/2010/main" val="0"/>
+                        </a:ext>
+                      </a:extLst>
+                    </a:blip>
+                    <a:srcRect/>
+                    <a:stretch>
+                      <a:fillRect/>
+                    </a:stretch>
+                  </pic:blipFill>
+                  <pic:spPr bwMode="auto">
+                    <a:xfrm>
+                      <a:off x="0" y="0"/>
+                      <a:ext cx="5478780" cy="2910840"/>
+                    </a:xfrm>
+                    <a:prstGeom prst="rect">
+                      <a:avLst/>
+                    </a:prstGeom>
+                    <a:noFill/>
+                    <a:ln>
+                      <a:noFill/>
+                    </a:ln>
+                  </pic:spPr>
+                </pic:pic>
+              </a:graphicData>
+            </a:graphic>
+          </wp:inline>
+        </w:drawing>
+      </w:r>
+      <w:r>
+        <w:rPr>
+          <w:noProof/>
+          <w:lang w:val="en-US"/>
+        </w:rPr>
+        <w:drawing>
+          <wp:inline distT="0" distB="0" distL="0" distR="0" wp14:anchorId="02ED9A7F" wp14:editId="1AF78582">
+            <wp:extent cx="5478780" cy="2956560"/>
+            <wp:effectExtent l="0" t="0" r="7620" b="0"/>
+            <wp:docPr id="3" name="Picture 3"/>
+            <wp:cNvGraphicFramePr>
+              <a:graphicFrameLocks xmlns:a="http://schemas.openxmlformats.org/drawingml/2006/main" noChangeAspect="1"/>
+            </wp:cNvGraphicFramePr>
+            <a:graphic xmlns:a="http://schemas.openxmlformats.org/drawingml/2006/main">
+              <a:graphicData uri="http://schemas.openxmlformats.org/drawingml/2006/picture">
+                <pic:pic xmlns:pic="http://schemas.openxmlformats.org/drawingml/2006/picture">
+                  <pic:nvPicPr>
+                    <pic:cNvPr id="0" name="Picture 3"/>
+                    <pic:cNvPicPr>
+                      <a:picLocks noChangeAspect="1" noChangeArrowheads="1"/>
+                    </pic:cNvPicPr>
+                  </pic:nvPicPr>
+                  <pic:blipFill>
+                    <a:blip r:embed="rId6">
+                      <a:extLst>
+                        <a:ext uri="{28A0092B-C50C-407E-A947-70E740481C1C}">
+                          <a14:useLocalDpi xmlns:a14="http://schemas.microsoft.com/office/drawing/2010/main" val="0"/>
+                        </a:ext>
+                      </a:extLst>
+                    </a:blip>
+                    <a:srcRect/>
+                    <a:stretch>
+                      <a:fillRect/>
+                    </a:stretch>
+                  </pic:blipFill>
+                  <pic:spPr bwMode="auto">
+                    <a:xfrm>
+                      <a:off x="0" y="0"/>
+                      <a:ext cx="5478780" cy="2956560"/>
+                    </a:xfrm>
+                    <a:prstGeom prst="rect">
+                      <a:avLst/>
+                    </a:prstGeom>
+                    <a:noFill/>
+                    <a:ln>
+                      <a:noFill/>
+                    </a:ln>
+                  </pic:spPr>
+                </pic:pic>
+              </a:graphicData>
+            </a:graphic>
+          </wp:inline>
+        </w:drawing>
+      </w:r>
+    </w:p>
+    <w:p>
+      <w:pPr>
+        <w:rPr>
+          <w:lang w:val="en-US"/>
+        </w:rPr>
+      </w:pPr>
+      <w:r>
+        <w:rPr>
+          <w:noProof/>
+          <w:lang w:val="en-US"/>
+        </w:rPr>
+        <w:lastRenderedPageBreak/>
+        <w:drawing>
+          <wp:inline distT="0" distB="0" distL="0" distR="0" wp14:anchorId="73F7D5AD" wp14:editId="3660956A">
+            <wp:extent cx="5486400" cy="2971800"/>
+            <wp:effectExtent l="0" t="0" r="0" b="0"/>
+            <wp:docPr id="4" name="Picture 4"/>
+            <wp:cNvGraphicFramePr>
+              <a:graphicFrameLocks xmlns:a="http://schemas.openxmlformats.org/drawingml/2006/main" noChangeAspect="1"/>
+            </wp:cNvGraphicFramePr>
+            <a:graphic xmlns:a="http://schemas.openxmlformats.org/drawingml/2006/main">
+              <a:graphicData uri="http://schemas.openxmlformats.org/drawingml/2006/picture">
+                <pic:pic xmlns:pic="http://schemas.openxmlformats.org/drawingml/2006/picture">
+                  <pic:nvPicPr>
+                    <pic:cNvPr id="0" name="Picture 4"/>
+                    <pic:cNvPicPr>
+                      <a:picLocks noChangeAspect="1" noChangeArrowheads="1"/>
+                    </pic:cNvPicPr>
+                  </pic:nvPicPr>
+                  <pic:blipFill>
+                    <a:blip r:embed="rId7">
+                      <a:extLst>
+                        <a:ext uri="{28A0092B-C50C-407E-A947-70E740481C1C}">
+                          <a14:useLocalDpi xmlns:a14="http://schemas.microsoft.com/office/drawing/2010/main" val="0"/>
+                        </a:ext>
+                      </a:extLst>
+                    </a:blip>
+                    <a:srcRect/>
+                    <a:stretch>
+                      <a:fillRect/>
+                    </a:stretch>
+                  </pic:blipFill>
+                  <pic:spPr bwMode="auto">
+                    <a:xfrm>
+                      <a:off x="0" y="0"/>
+                      <a:ext cx="5486400" cy="2971800"/>
+                    </a:xfrm>
+                    <a:prstGeom prst="rect">
+                      <a:avLst/>
+                    </a:prstGeom>
+                    <a:noFill/>
+                    <a:ln>
+                      <a:noFill/>
+                    </a:ln>
+                  </pic:spPr>
+                </pic:pic>
+              </a:graphicData>
+            </a:graphic>
+          </wp:inline>
+        </w:drawing>
+      </w:r>
       <w:bookmarkStart w:id="0" w:name="_GoBack"/>
       <w:bookmarkEnd w:id="0"/>
     </w:p>

</xml_diff>

<commit_message>
Question 1 of report done
</commit_message>
<xml_diff>
--- a/Report.docx
+++ b/Report.docx
@@ -4,6 +4,532 @@
   <w:body>
     <w:p>
       <w:pPr>
+        <w:pStyle w:val="Heading1"/>
+        <w:rPr>
+          <w:lang w:val="en-US"/>
+        </w:rPr>
+      </w:pPr>
+      <w:r>
+        <w:rPr>
+          <w:lang w:val="en-US"/>
+        </w:rPr>
+        <w:t>Question 1</w:t>
+      </w:r>
+    </w:p>
+    <w:p>
+      <w:pPr>
+        <w:pStyle w:val="Heading2"/>
+        <w:rPr>
+          <w:lang w:val="en-US"/>
+        </w:rPr>
+      </w:pPr>
+      <w:r>
+        <w:rPr>
+          <w:lang w:val="en-US"/>
+        </w:rPr>
+        <w:t xml:space="preserve">1.1 </w:t>
+      </w:r>
+    </w:p>
+    <w:p>
+      <w:pPr>
+        <w:rPr>
+          <w:lang w:val="en-US"/>
+        </w:rPr>
+      </w:pPr>
+    </w:p>
+    <w:p>
+      <w:pPr>
+        <w:rPr>
+          <w:b/>
+          <w:lang w:val="en-US"/>
+        </w:rPr>
+      </w:pPr>
+      <w:r>
+        <w:rPr>
+          <w:b/>
+          <w:lang w:val="en-US"/>
+        </w:rPr>
+        <w:t>Visualizing the Dataset</w:t>
+      </w:r>
+    </w:p>
+    <w:p>
+      <w:pPr>
+        <w:rPr>
+          <w:lang w:val="en-US"/>
+        </w:rPr>
+      </w:pPr>
+      <w:r>
+        <w:rPr>
+          <w:noProof/>
+          <w:lang w:val="en-US"/>
+        </w:rPr>
+        <w:drawing>
+          <wp:inline distT="0" distB="0" distL="0" distR="0" wp14:anchorId="0B9569B8" wp14:editId="54E8F1D4">
+            <wp:extent cx="5486400" cy="2316480"/>
+            <wp:effectExtent l="0" t="0" r="0" b="7620"/>
+            <wp:docPr id="5" name="Picture 5"/>
+            <wp:cNvGraphicFramePr>
+              <a:graphicFrameLocks xmlns:a="http://schemas.openxmlformats.org/drawingml/2006/main" noChangeAspect="1"/>
+            </wp:cNvGraphicFramePr>
+            <a:graphic xmlns:a="http://schemas.openxmlformats.org/drawingml/2006/main">
+              <a:graphicData uri="http://schemas.openxmlformats.org/drawingml/2006/picture">
+                <pic:pic xmlns:pic="http://schemas.openxmlformats.org/drawingml/2006/picture">
+                  <pic:nvPicPr>
+                    <pic:cNvPr id="0" name="Picture 1"/>
+                    <pic:cNvPicPr>
+                      <a:picLocks noChangeAspect="1" noChangeArrowheads="1"/>
+                    </pic:cNvPicPr>
+                  </pic:nvPicPr>
+                  <pic:blipFill>
+                    <a:blip r:embed="rId4">
+                      <a:extLst>
+                        <a:ext uri="{28A0092B-C50C-407E-A947-70E740481C1C}">
+                          <a14:useLocalDpi xmlns:a14="http://schemas.microsoft.com/office/drawing/2010/main" val="0"/>
+                        </a:ext>
+                      </a:extLst>
+                    </a:blip>
+                    <a:srcRect/>
+                    <a:stretch>
+                      <a:fillRect/>
+                    </a:stretch>
+                  </pic:blipFill>
+                  <pic:spPr bwMode="auto">
+                    <a:xfrm>
+                      <a:off x="0" y="0"/>
+                      <a:ext cx="5486400" cy="2316480"/>
+                    </a:xfrm>
+                    <a:prstGeom prst="rect">
+                      <a:avLst/>
+                    </a:prstGeom>
+                    <a:noFill/>
+                    <a:ln>
+                      <a:noFill/>
+                    </a:ln>
+                  </pic:spPr>
+                </pic:pic>
+              </a:graphicData>
+            </a:graphic>
+          </wp:inline>
+        </w:drawing>
+      </w:r>
+    </w:p>
+    <w:p>
+      <w:pPr>
+        <w:rPr>
+          <w:b/>
+          <w:lang w:val="en-US"/>
+        </w:rPr>
+      </w:pPr>
+      <w:r>
+        <w:rPr>
+          <w:b/>
+          <w:lang w:val="en-US"/>
+        </w:rPr>
+        <w:t>Visualizing the 20-Degree Polynomial Fit</w:t>
+      </w:r>
+    </w:p>
+    <w:p>
+      <w:pPr>
+        <w:rPr>
+          <w:b/>
+          <w:lang w:val="en-US"/>
+        </w:rPr>
+      </w:pPr>
+      <w:r>
+        <w:rPr>
+          <w:b/>
+          <w:noProof/>
+          <w:lang w:val="en-US"/>
+        </w:rPr>
+        <w:drawing>
+          <wp:inline distT="0" distB="0" distL="0" distR="0" wp14:anchorId="5DD84D5B" wp14:editId="41C7171B">
+            <wp:extent cx="5478780" cy="2545080"/>
+            <wp:effectExtent l="0" t="0" r="7620" b="7620"/>
+            <wp:docPr id="7" name="Picture 7"/>
+            <wp:cNvGraphicFramePr>
+              <a:graphicFrameLocks xmlns:a="http://schemas.openxmlformats.org/drawingml/2006/main" noChangeAspect="1"/>
+            </wp:cNvGraphicFramePr>
+            <a:graphic xmlns:a="http://schemas.openxmlformats.org/drawingml/2006/main">
+              <a:graphicData uri="http://schemas.openxmlformats.org/drawingml/2006/picture">
+                <pic:pic xmlns:pic="http://schemas.openxmlformats.org/drawingml/2006/picture">
+                  <pic:nvPicPr>
+                    <pic:cNvPr id="0" name="Picture 3"/>
+                    <pic:cNvPicPr>
+                      <a:picLocks noChangeAspect="1" noChangeArrowheads="1"/>
+                    </pic:cNvPicPr>
+                  </pic:nvPicPr>
+                  <pic:blipFill>
+                    <a:blip r:embed="rId5">
+                      <a:extLst>
+                        <a:ext uri="{28A0092B-C50C-407E-A947-70E740481C1C}">
+                          <a14:useLocalDpi xmlns:a14="http://schemas.microsoft.com/office/drawing/2010/main" val="0"/>
+                        </a:ext>
+                      </a:extLst>
+                    </a:blip>
+                    <a:srcRect/>
+                    <a:stretch>
+                      <a:fillRect/>
+                    </a:stretch>
+                  </pic:blipFill>
+                  <pic:spPr bwMode="auto">
+                    <a:xfrm>
+                      <a:off x="0" y="0"/>
+                      <a:ext cx="5478780" cy="2545080"/>
+                    </a:xfrm>
+                    <a:prstGeom prst="rect">
+                      <a:avLst/>
+                    </a:prstGeom>
+                    <a:noFill/>
+                    <a:ln>
+                      <a:noFill/>
+                    </a:ln>
+                  </pic:spPr>
+                </pic:pic>
+              </a:graphicData>
+            </a:graphic>
+          </wp:inline>
+        </w:drawing>
+      </w:r>
+    </w:p>
+    <w:p>
+      <w:pPr>
+        <w:rPr>
+          <w:b/>
+          <w:lang w:val="en-US"/>
+        </w:rPr>
+      </w:pPr>
+      <w:r>
+        <w:rPr>
+          <w:b/>
+          <w:lang w:val="en-US"/>
+        </w:rPr>
+        <w:t>MSE Training = 6.47</w:t>
+      </w:r>
+    </w:p>
+    <w:p>
+      <w:pPr>
+        <w:rPr>
+          <w:b/>
+          <w:lang w:val="en-US"/>
+        </w:rPr>
+      </w:pPr>
+      <w:r>
+        <w:rPr>
+          <w:b/>
+          <w:lang w:val="en-US"/>
+        </w:rPr>
+        <w:t>MSE Validation = 1418</w:t>
+      </w:r>
+    </w:p>
+    <w:p>
+      <w:pPr>
+        <w:rPr>
+          <w:lang w:val="en-US"/>
+        </w:rPr>
+      </w:pPr>
+      <w:r>
+        <w:rPr>
+          <w:lang w:val="en-US"/>
+        </w:rPr>
+        <w:t xml:space="preserve">The quality of the fit looks fine if our target vector is between -0.8 and 0.8.  However, there is clear overfitting.  For any target Y greater than 0.8, the predicted value will be off significantly.  We need to add regularization to the fit. </w:t>
+      </w:r>
+    </w:p>
+    <w:p>
+      <w:pPr>
+        <w:rPr>
+          <w:lang w:val="en-US"/>
+        </w:rPr>
+      </w:pPr>
+    </w:p>
+    <w:p>
+      <w:pPr>
+        <w:pStyle w:val="Heading2"/>
+        <w:rPr>
+          <w:lang w:val="en-US"/>
+        </w:rPr>
+      </w:pPr>
+      <w:r>
+        <w:rPr>
+          <w:lang w:val="en-US"/>
+        </w:rPr>
+        <w:lastRenderedPageBreak/>
+        <w:t>1.2</w:t>
+      </w:r>
+    </w:p>
+    <w:p>
+      <w:pPr>
+        <w:rPr>
+          <w:lang w:val="en-US"/>
+        </w:rPr>
+      </w:pPr>
+      <w:r>
+        <w:rPr>
+          <w:noProof/>
+          <w:lang w:val="en-US"/>
+        </w:rPr>
+        <w:drawing>
+          <wp:inline distT="0" distB="0" distL="0" distR="0" wp14:anchorId="482B20CE" wp14:editId="46B4B588">
+            <wp:extent cx="5486400" cy="2286000"/>
+            <wp:effectExtent l="0" t="0" r="0" b="0"/>
+            <wp:docPr id="9" name="Picture 9"/>
+            <wp:cNvGraphicFramePr>
+              <a:graphicFrameLocks xmlns:a="http://schemas.openxmlformats.org/drawingml/2006/main" noChangeAspect="1"/>
+            </wp:cNvGraphicFramePr>
+            <a:graphic xmlns:a="http://schemas.openxmlformats.org/drawingml/2006/main">
+              <a:graphicData uri="http://schemas.openxmlformats.org/drawingml/2006/picture">
+                <pic:pic xmlns:pic="http://schemas.openxmlformats.org/drawingml/2006/picture">
+                  <pic:nvPicPr>
+                    <pic:cNvPr id="0" name="Picture 5"/>
+                    <pic:cNvPicPr>
+                      <a:picLocks noChangeAspect="1" noChangeArrowheads="1"/>
+                    </pic:cNvPicPr>
+                  </pic:nvPicPr>
+                  <pic:blipFill>
+                    <a:blip r:embed="rId6">
+                      <a:extLst>
+                        <a:ext uri="{28A0092B-C50C-407E-A947-70E740481C1C}">
+                          <a14:useLocalDpi xmlns:a14="http://schemas.microsoft.com/office/drawing/2010/main" val="0"/>
+                        </a:ext>
+                      </a:extLst>
+                    </a:blip>
+                    <a:srcRect/>
+                    <a:stretch>
+                      <a:fillRect/>
+                    </a:stretch>
+                  </pic:blipFill>
+                  <pic:spPr bwMode="auto">
+                    <a:xfrm>
+                      <a:off x="0" y="0"/>
+                      <a:ext cx="5486400" cy="2286000"/>
+                    </a:xfrm>
+                    <a:prstGeom prst="rect">
+                      <a:avLst/>
+                    </a:prstGeom>
+                    <a:noFill/>
+                    <a:ln>
+                      <a:noFill/>
+                    </a:ln>
+                  </pic:spPr>
+                </pic:pic>
+              </a:graphicData>
+            </a:graphic>
+          </wp:inline>
+        </w:drawing>
+      </w:r>
+    </w:p>
+    <w:p>
+      <w:pPr>
+        <w:rPr>
+          <w:lang w:val="en-US"/>
+        </w:rPr>
+      </w:pPr>
+      <w:r>
+        <w:rPr>
+          <w:noProof/>
+          <w:lang w:val="en-US"/>
+        </w:rPr>
+        <w:drawing>
+          <wp:inline distT="0" distB="0" distL="0" distR="0" wp14:anchorId="1F99F268" wp14:editId="7A1EF8DC">
+            <wp:extent cx="5478780" cy="2346960"/>
+            <wp:effectExtent l="0" t="0" r="7620" b="0"/>
+            <wp:docPr id="10" name="Picture 10"/>
+            <wp:cNvGraphicFramePr>
+              <a:graphicFrameLocks xmlns:a="http://schemas.openxmlformats.org/drawingml/2006/main" noChangeAspect="1"/>
+            </wp:cNvGraphicFramePr>
+            <a:graphic xmlns:a="http://schemas.openxmlformats.org/drawingml/2006/main">
+              <a:graphicData uri="http://schemas.openxmlformats.org/drawingml/2006/picture">
+                <pic:pic xmlns:pic="http://schemas.openxmlformats.org/drawingml/2006/picture">
+                  <pic:nvPicPr>
+                    <pic:cNvPr id="0" name="Picture 6"/>
+                    <pic:cNvPicPr>
+                      <a:picLocks noChangeAspect="1" noChangeArrowheads="1"/>
+                    </pic:cNvPicPr>
+                  </pic:nvPicPr>
+                  <pic:blipFill>
+                    <a:blip r:embed="rId7">
+                      <a:extLst>
+                        <a:ext uri="{28A0092B-C50C-407E-A947-70E740481C1C}">
+                          <a14:useLocalDpi xmlns:a14="http://schemas.microsoft.com/office/drawing/2010/main" val="0"/>
+                        </a:ext>
+                      </a:extLst>
+                    </a:blip>
+                    <a:srcRect/>
+                    <a:stretch>
+                      <a:fillRect/>
+                    </a:stretch>
+                  </pic:blipFill>
+                  <pic:spPr bwMode="auto">
+                    <a:xfrm>
+                      <a:off x="0" y="0"/>
+                      <a:ext cx="5478780" cy="2346960"/>
+                    </a:xfrm>
+                    <a:prstGeom prst="rect">
+                      <a:avLst/>
+                    </a:prstGeom>
+                    <a:noFill/>
+                    <a:ln>
+                      <a:noFill/>
+                    </a:ln>
+                  </pic:spPr>
+                </pic:pic>
+              </a:graphicData>
+            </a:graphic>
+          </wp:inline>
+        </w:drawing>
+      </w:r>
+    </w:p>
+    <w:p>
+      <w:pPr>
+        <w:rPr>
+          <w:b/>
+          <w:lang w:val="en-US"/>
+        </w:rPr>
+      </w:pPr>
+      <w:r>
+        <w:rPr>
+          <w:lang w:val="en-US"/>
+        </w:rPr>
+        <w:t xml:space="preserve">The best L2 regularization occurs at </w:t>
+      </w:r>
+      <w:r>
+        <w:rPr>
+          <w:b/>
+          <w:lang w:val="en-US"/>
+        </w:rPr>
+        <w:t>Lambda = 0.002003</w:t>
+      </w:r>
+      <w:r>
+        <w:rPr>
+          <w:lang w:val="en-US"/>
+        </w:rPr>
+        <w:t xml:space="preserve">.  At this point, the minimum MSE for training is </w:t>
+      </w:r>
+      <w:r>
+        <w:rPr>
+          <w:b/>
+          <w:lang w:val="en-US"/>
+        </w:rPr>
+        <w:t>10.57</w:t>
+      </w:r>
+      <w:r>
+        <w:rPr>
+          <w:lang w:val="en-US"/>
+        </w:rPr>
+        <w:t xml:space="preserve">, and the minimum MSE for validation is </w:t>
+      </w:r>
+      <w:r>
+        <w:rPr>
+          <w:b/>
+          <w:lang w:val="en-US"/>
+        </w:rPr>
+        <w:t>11.16</w:t>
+      </w:r>
+      <w:r>
+        <w:rPr>
+          <w:lang w:val="en-US"/>
+        </w:rPr>
+        <w:t xml:space="preserve">, and the minimum MSE for testing is </w:t>
+      </w:r>
+      <w:r>
+        <w:rPr>
+          <w:b/>
+          <w:lang w:val="en-US"/>
+        </w:rPr>
+        <w:t>12.84</w:t>
+      </w:r>
+      <w:r>
+        <w:rPr>
+          <w:b/>
+          <w:lang w:val="en-US"/>
+        </w:rPr>
+        <w:t>.</w:t>
+      </w:r>
+    </w:p>
+    <w:p>
+      <w:pPr>
+        <w:pStyle w:val="Heading2"/>
+        <w:rPr>
+          <w:lang w:val="en-US"/>
+        </w:rPr>
+      </w:pPr>
+      <w:r>
+        <w:rPr>
+          <w:lang w:val="en-US"/>
+        </w:rPr>
+        <w:t>1.3</w:t>
+      </w:r>
+    </w:p>
+    <w:p>
+      <w:pPr>
+        <w:rPr>
+          <w:lang w:val="en-US"/>
+        </w:rPr>
+      </w:pPr>
+      <w:r>
+        <w:rPr>
+          <w:lang w:val="en-US"/>
+        </w:rPr>
+        <w:t>It looks like the fit with regularization is a 6</w:t>
+      </w:r>
+      <w:r>
+        <w:rPr>
+          <w:vertAlign w:val="superscript"/>
+          <w:lang w:val="en-US"/>
+        </w:rPr>
+        <w:t>th</w:t>
+      </w:r>
+      <w:r>
+        <w:rPr>
+          <w:lang w:val="en-US"/>
+        </w:rPr>
+        <w:t xml:space="preserve"> degree polynomial.  I am inferring this from the number of highs and lows of the graph.  The fit has 2 local maximum, and 3 global </w:t>
+      </w:r>
+      <w:proofErr w:type="gramStart"/>
+      <w:r>
+        <w:rPr>
+          <w:lang w:val="en-US"/>
+        </w:rPr>
+        <w:t>minimum</w:t>
+      </w:r>
+      <w:proofErr w:type="gramEnd"/>
+      <w:r>
+        <w:rPr>
+          <w:lang w:val="en-US"/>
+        </w:rPr>
+        <w:t xml:space="preserve">.  </w:t>
+      </w:r>
+      <w:r>
+        <w:rPr>
+          <w:lang w:val="en-US"/>
+        </w:rPr>
+        <w:t>This would mean that in theory, this function would cross the X-axis 5 times, and therefore be a 6</w:t>
+      </w:r>
+      <w:r>
+        <w:rPr>
+          <w:vertAlign w:val="superscript"/>
+          <w:lang w:val="en-US"/>
+        </w:rPr>
+        <w:t>th</w:t>
+      </w:r>
+      <w:r>
+        <w:rPr>
+          <w:lang w:val="en-US"/>
+        </w:rPr>
+        <w:t xml:space="preserve"> degree polynomial. </w:t>
+      </w:r>
+      <w:bookmarkStart w:id="0" w:name="_GoBack"/>
+      <w:bookmarkEnd w:id="0"/>
+    </w:p>
+    <w:p>
+      <w:pPr>
+        <w:rPr>
+          <w:b/>
+          <w:lang w:val="en-US"/>
+        </w:rPr>
+      </w:pPr>
+    </w:p>
+    <w:p>
+      <w:pPr>
         <w:rPr>
           <w:lang w:val="en-US"/>
         </w:rPr>
@@ -26,6 +552,7 @@
           <w:noProof/>
           <w:lang w:val="en-US"/>
         </w:rPr>
+        <w:lastRenderedPageBreak/>
         <w:drawing>
           <wp:inline distT="0" distB="0" distL="0" distR="0" wp14:anchorId="6850D4AA" wp14:editId="5DE2A93D">
             <wp:extent cx="5478780" cy="2865120"/>
@@ -44,7 +571,7 @@
                     </pic:cNvPicPr>
                   </pic:nvPicPr>
                   <pic:blipFill>
-                    <a:blip r:embed="rId4" cstate="print">
+                    <a:blip r:embed="rId8" cstate="print">
                       <a:extLst>
                         <a:ext uri="{28A0092B-C50C-407E-A947-70E740481C1C}">
                           <a14:useLocalDpi xmlns:a14="http://schemas.microsoft.com/office/drawing/2010/main" val="0"/>
@@ -106,7 +633,7 @@
                     </pic:cNvPicPr>
                   </pic:nvPicPr>
                   <pic:blipFill>
-                    <a:blip r:embed="rId5">
+                    <a:blip r:embed="rId9">
                       <a:extLst>
                         <a:ext uri="{28A0092B-C50C-407E-A947-70E740481C1C}">
                           <a14:useLocalDpi xmlns:a14="http://schemas.microsoft.com/office/drawing/2010/main" val="0"/>
@@ -160,7 +687,7 @@
                     </pic:cNvPicPr>
                   </pic:nvPicPr>
                   <pic:blipFill>
-                    <a:blip r:embed="rId6">
+                    <a:blip r:embed="rId10">
                       <a:extLst>
                         <a:ext uri="{28A0092B-C50C-407E-A947-70E740481C1C}">
                           <a14:useLocalDpi xmlns:a14="http://schemas.microsoft.com/office/drawing/2010/main" val="0"/>
@@ -222,7 +749,7 @@
                     </pic:cNvPicPr>
                   </pic:nvPicPr>
                   <pic:blipFill>
-                    <a:blip r:embed="rId7">
+                    <a:blip r:embed="rId11">
                       <a:extLst>
                         <a:ext uri="{28A0092B-C50C-407E-A947-70E740481C1C}">
                           <a14:useLocalDpi xmlns:a14="http://schemas.microsoft.com/office/drawing/2010/main" val="0"/>
@@ -253,8 +780,6 @@
           </wp:inline>
         </w:drawing>
       </w:r>
-      <w:bookmarkStart w:id="0" w:name="_GoBack"/>
-      <w:bookmarkEnd w:id="0"/>
     </w:p>
     <w:sectPr>
       <w:pgSz w:w="12240" w:h="15840"/>
@@ -664,6 +1189,49 @@
     <w:name w:val="Normal"/>
     <w:qFormat/>
   </w:style>
+  <w:style w:type="paragraph" w:styleId="Heading1">
+    <w:name w:val="heading 1"/>
+    <w:basedOn w:val="Normal"/>
+    <w:next w:val="Normal"/>
+    <w:link w:val="Heading1Char"/>
+    <w:uiPriority w:val="9"/>
+    <w:qFormat/>
+    <w:rsid w:val="009D4547"/>
+    <w:pPr>
+      <w:keepNext/>
+      <w:keepLines/>
+      <w:spacing w:before="240" w:after="0"/>
+      <w:outlineLvl w:val="0"/>
+    </w:pPr>
+    <w:rPr>
+      <w:rFonts w:asciiTheme="majorHAnsi" w:eastAsiaTheme="majorEastAsia" w:hAnsiTheme="majorHAnsi" w:cstheme="majorBidi"/>
+      <w:color w:val="2F5496" w:themeColor="accent1" w:themeShade="BF"/>
+      <w:sz w:val="32"/>
+      <w:szCs w:val="32"/>
+    </w:rPr>
+  </w:style>
+  <w:style w:type="paragraph" w:styleId="Heading2">
+    <w:name w:val="heading 2"/>
+    <w:basedOn w:val="Normal"/>
+    <w:next w:val="Normal"/>
+    <w:link w:val="Heading2Char"/>
+    <w:uiPriority w:val="9"/>
+    <w:unhideWhenUsed/>
+    <w:qFormat/>
+    <w:rsid w:val="009D4547"/>
+    <w:pPr>
+      <w:keepNext/>
+      <w:keepLines/>
+      <w:spacing w:before="40" w:after="0"/>
+      <w:outlineLvl w:val="1"/>
+    </w:pPr>
+    <w:rPr>
+      <w:rFonts w:asciiTheme="majorHAnsi" w:eastAsiaTheme="majorEastAsia" w:hAnsiTheme="majorHAnsi" w:cstheme="majorBidi"/>
+      <w:color w:val="2F5496" w:themeColor="accent1" w:themeShade="BF"/>
+      <w:sz w:val="26"/>
+      <w:szCs w:val="26"/>
+    </w:rPr>
+  </w:style>
   <w:style w:type="character" w:default="1" w:styleId="DefaultParagraphFont">
     <w:name w:val="Default Paragraph Font"/>
     <w:uiPriority w:val="1"/>
@@ -690,6 +1258,32 @@
     <w:uiPriority w:val="99"/>
     <w:semiHidden/>
     <w:unhideWhenUsed/>
+  </w:style>
+  <w:style w:type="character" w:customStyle="1" w:styleId="Heading1Char">
+    <w:name w:val="Heading 1 Char"/>
+    <w:basedOn w:val="DefaultParagraphFont"/>
+    <w:link w:val="Heading1"/>
+    <w:uiPriority w:val="9"/>
+    <w:rsid w:val="009D4547"/>
+    <w:rPr>
+      <w:rFonts w:asciiTheme="majorHAnsi" w:eastAsiaTheme="majorEastAsia" w:hAnsiTheme="majorHAnsi" w:cstheme="majorBidi"/>
+      <w:color w:val="2F5496" w:themeColor="accent1" w:themeShade="BF"/>
+      <w:sz w:val="32"/>
+      <w:szCs w:val="32"/>
+    </w:rPr>
+  </w:style>
+  <w:style w:type="character" w:customStyle="1" w:styleId="Heading2Char">
+    <w:name w:val="Heading 2 Char"/>
+    <w:basedOn w:val="DefaultParagraphFont"/>
+    <w:link w:val="Heading2"/>
+    <w:uiPriority w:val="9"/>
+    <w:rsid w:val="009D4547"/>
+    <w:rPr>
+      <w:rFonts w:asciiTheme="majorHAnsi" w:eastAsiaTheme="majorEastAsia" w:hAnsiTheme="majorHAnsi" w:cstheme="majorBidi"/>
+      <w:color w:val="2F5496" w:themeColor="accent1" w:themeShade="BF"/>
+      <w:sz w:val="26"/>
+      <w:szCs w:val="26"/>
+    </w:rPr>
   </w:style>
 </w:styles>
 </file>

</xml_diff>

<commit_message>
Try to finish question 3
</commit_message>
<xml_diff>
--- a/Report.docx
+++ b/Report.docx
@@ -81,7 +81,7 @@
                     </pic:cNvPicPr>
                   </pic:nvPicPr>
                   <pic:blipFill>
-                    <a:blip r:embed="rId4">
+                    <a:blip r:embed="rId6">
                       <a:extLst>
                         <a:ext uri="{28A0092B-C50C-407E-A947-70E740481C1C}">
                           <a14:useLocalDpi xmlns:a14="http://schemas.microsoft.com/office/drawing/2010/main" val="0"/>
@@ -159,7 +159,7 @@
                     </pic:cNvPicPr>
                   </pic:nvPicPr>
                   <pic:blipFill>
-                    <a:blip r:embed="rId5">
+                    <a:blip r:embed="rId7">
                       <a:extLst>
                         <a:ext uri="{28A0092B-C50C-407E-A947-70E740481C1C}">
                           <a14:useLocalDpi xmlns:a14="http://schemas.microsoft.com/office/drawing/2010/main" val="0"/>
@@ -285,7 +285,7 @@
                     </pic:cNvPicPr>
                   </pic:nvPicPr>
                   <pic:blipFill>
-                    <a:blip r:embed="rId6">
+                    <a:blip r:embed="rId8">
                       <a:extLst>
                         <a:ext uri="{28A0092B-C50C-407E-A947-70E740481C1C}">
                           <a14:useLocalDpi xmlns:a14="http://schemas.microsoft.com/office/drawing/2010/main" val="0"/>
@@ -346,7 +346,7 @@
                     </pic:cNvPicPr>
                   </pic:nvPicPr>
                   <pic:blipFill>
-                    <a:blip r:embed="rId7">
+                    <a:blip r:embed="rId9">
                       <a:extLst>
                         <a:ext uri="{28A0092B-C50C-407E-A947-70E740481C1C}">
                           <a14:useLocalDpi xmlns:a14="http://schemas.microsoft.com/office/drawing/2010/main" val="0"/>
@@ -573,7 +573,7 @@
                     </pic:cNvPicPr>
                   </pic:nvPicPr>
                   <pic:blipFill>
-                    <a:blip r:embed="rId8" cstate="print">
+                    <a:blip r:embed="rId10" cstate="print">
                       <a:extLst>
                         <a:ext uri="{28A0092B-C50C-407E-A947-70E740481C1C}">
                           <a14:useLocalDpi xmlns:a14="http://schemas.microsoft.com/office/drawing/2010/main" val="0"/>
@@ -686,7 +686,7 @@
                     </pic:cNvPicPr>
                   </pic:nvPicPr>
                   <pic:blipFill>
-                    <a:blip r:embed="rId9">
+                    <a:blip r:embed="rId11">
                       <a:extLst>
                         <a:ext uri="{28A0092B-C50C-407E-A947-70E740481C1C}">
                           <a14:useLocalDpi xmlns:a14="http://schemas.microsoft.com/office/drawing/2010/main" val="0"/>
@@ -817,7 +817,7 @@
                     </pic:cNvPicPr>
                   </pic:nvPicPr>
                   <pic:blipFill>
-                    <a:blip r:embed="rId10" cstate="print">
+                    <a:blip r:embed="rId12" cstate="print">
                       <a:extLst>
                         <a:ext uri="{28A0092B-C50C-407E-A947-70E740481C1C}">
                           <a14:useLocalDpi xmlns:a14="http://schemas.microsoft.com/office/drawing/2010/main" val="0"/>
@@ -959,7 +959,7 @@
                     </pic:cNvPicPr>
                   </pic:nvPicPr>
                   <pic:blipFill>
-                    <a:blip r:embed="rId11">
+                    <a:blip r:embed="rId13">
                       <a:extLst>
                         <a:ext uri="{28A0092B-C50C-407E-A947-70E740481C1C}">
                           <a14:useLocalDpi xmlns:a14="http://schemas.microsoft.com/office/drawing/2010/main" val="0"/>
@@ -1110,7 +1110,7 @@
                     </pic:cNvPicPr>
                   </pic:nvPicPr>
                   <pic:blipFill>
-                    <a:blip r:embed="rId12">
+                    <a:blip r:embed="rId14">
                       <a:extLst>
                         <a:ext uri="{28A0092B-C50C-407E-A947-70E740481C1C}">
                           <a14:useLocalDpi xmlns:a14="http://schemas.microsoft.com/office/drawing/2010/main" val="0"/>
@@ -1274,7 +1274,7 @@
                     </pic:cNvPicPr>
                   </pic:nvPicPr>
                   <pic:blipFill>
-                    <a:blip r:embed="rId13">
+                    <a:blip r:embed="rId15">
                       <a:extLst>
                         <a:ext uri="{28A0092B-C50C-407E-A947-70E740481C1C}">
                           <a14:useLocalDpi xmlns:a14="http://schemas.microsoft.com/office/drawing/2010/main" val="0"/>
@@ -1443,7 +1443,7 @@
                     </pic:cNvPicPr>
                   </pic:nvPicPr>
                   <pic:blipFill>
-                    <a:blip r:embed="rId14">
+                    <a:blip r:embed="rId16">
                       <a:extLst>
                         <a:ext uri="{28A0092B-C50C-407E-A947-70E740481C1C}">
                           <a14:useLocalDpi xmlns:a14="http://schemas.microsoft.com/office/drawing/2010/main" val="0"/>
@@ -1519,7 +1519,7 @@
                     </pic:cNvPicPr>
                   </pic:nvPicPr>
                   <pic:blipFill>
-                    <a:blip r:embed="rId15">
+                    <a:blip r:embed="rId17">
                       <a:extLst>
                         <a:ext uri="{28A0092B-C50C-407E-A947-70E740481C1C}">
                           <a14:useLocalDpi xmlns:a14="http://schemas.microsoft.com/office/drawing/2010/main" val="0"/>
@@ -1654,7 +1654,7 @@
                     </pic:cNvPicPr>
                   </pic:nvPicPr>
                   <pic:blipFill>
-                    <a:blip r:embed="rId16">
+                    <a:blip r:embed="rId18">
                       <a:extLst>
                         <a:ext uri="{28A0092B-C50C-407E-A947-70E740481C1C}">
                           <a14:useLocalDpi xmlns:a14="http://schemas.microsoft.com/office/drawing/2010/main" val="0"/>
@@ -1732,7 +1732,7 @@
                     </pic:cNvPicPr>
                   </pic:nvPicPr>
                   <pic:blipFill>
-                    <a:blip r:embed="rId17">
+                    <a:blip r:embed="rId19">
                       <a:extLst>
                         <a:ext uri="{28A0092B-C50C-407E-A947-70E740481C1C}">
                           <a14:useLocalDpi xmlns:a14="http://schemas.microsoft.com/office/drawing/2010/main" val="0"/>
@@ -1810,7 +1810,7 @@
                     </pic:cNvPicPr>
                   </pic:nvPicPr>
                   <pic:blipFill>
-                    <a:blip r:embed="rId18">
+                    <a:blip r:embed="rId20">
                       <a:extLst>
                         <a:ext uri="{28A0092B-C50C-407E-A947-70E740481C1C}">
                           <a14:useLocalDpi xmlns:a14="http://schemas.microsoft.com/office/drawing/2010/main" val="0"/>
@@ -1853,12 +1853,339 @@
           <w:lang w:val="en-US"/>
         </w:rPr>
         <w:lastRenderedPageBreak/>
-        <w:t>As is clear from the visualizations above, the fit evolves quite rapidly for Learning rate = 1e-03. After 6 epochs we are pretty close to the final value, and after 8 we have practically found the best fit possible.</w:t>
+        <w:t xml:space="preserve">As is clear from the visualizations above, the fit evolves quite rapidly for Learning rate = 1e-03. After 6 epochs we are </w:t>
+      </w:r>
+      <w:r>
+        <w:rPr>
+          <w:lang w:val="en-US"/>
+        </w:rPr>
+        <w:t>very</w:t>
+      </w:r>
+      <w:r>
+        <w:rPr>
+          <w:lang w:val="en-US"/>
+        </w:rPr>
+        <w:t xml:space="preserve"> close to the final value, and after 8 we have practically found the best fit possible.</w:t>
+      </w:r>
+    </w:p>
+    <w:p>
+      <w:pPr>
+        <w:pStyle w:val="Heading1"/>
+        <w:rPr>
+          <w:lang w:val="en-US"/>
+        </w:rPr>
+      </w:pPr>
+      <w:r>
+        <w:rPr>
+          <w:lang w:val="en-US"/>
+        </w:rPr>
+        <w:t>Question 3</w:t>
+      </w:r>
+    </w:p>
+    <w:p>
+      <w:pPr>
+        <w:pStyle w:val="Heading2"/>
+        <w:rPr>
+          <w:lang w:val="en-US"/>
+        </w:rPr>
+      </w:pPr>
+      <w:r>
+        <w:rPr>
+          <w:lang w:val="en-US"/>
+        </w:rPr>
+        <w:t>3.1</w:t>
+      </w:r>
+    </w:p>
+    <w:p>
+      <w:pPr>
+        <w:rPr>
+          <w:lang w:val="en-US"/>
+        </w:rPr>
+      </w:pPr>
+      <w:r>
+        <w:rPr>
+          <w:lang w:val="en-US"/>
+        </w:rPr>
+        <w:t>Files are saved as follows upon being shuffled</w:t>
+      </w:r>
+      <w:r>
+        <w:rPr>
+          <w:lang w:val="en-US"/>
+        </w:rPr>
+        <w:t>:</w:t>
+      </w:r>
+    </w:p>
+    <w:p>
+      <w:pPr>
+        <w:rPr>
+          <w:lang w:val="en-US"/>
+        </w:rPr>
+      </w:pPr>
+      <w:r>
+        <w:rPr>
+          <w:lang w:val="en-US"/>
+        </w:rPr>
+        <w:t>Dataset_CandC-train0.csv</w:t>
+      </w:r>
+    </w:p>
+    <w:p>
+      <w:pPr>
+        <w:rPr>
+          <w:lang w:val="en-US"/>
+        </w:rPr>
+      </w:pPr>
+      <w:r>
+        <w:rPr>
+          <w:lang w:val="en-US"/>
+        </w:rPr>
+        <w:t>Dataset_CandC-test0.csv</w:t>
+      </w:r>
+    </w:p>
+    <w:p>
+      <w:pPr>
+        <w:rPr>
+          <w:lang w:val="en-US"/>
+        </w:rPr>
+      </w:pPr>
+      <w:r>
+        <w:rPr>
+          <w:lang w:val="en-US"/>
+        </w:rPr>
+        <w:t>The number varies from 0 to 4 for a total of 5 datasets.</w:t>
+      </w:r>
+    </w:p>
+    <w:p>
+      <w:pPr>
+        <w:rPr>
+          <w:lang w:val="en-US"/>
+        </w:rPr>
+      </w:pPr>
+    </w:p>
+    <w:p>
+      <w:pPr>
+        <w:rPr>
+          <w:lang w:val="en-US"/>
+        </w:rPr>
+      </w:pPr>
+      <w:r>
+        <w:rPr>
+          <w:lang w:val="en-US"/>
+        </w:rPr>
+        <w:t xml:space="preserve">The </w:t>
+      </w:r>
+      <w:proofErr w:type="spellStart"/>
+      <w:r>
+        <w:rPr>
+          <w:lang w:val="en-US"/>
+        </w:rPr>
+        <w:t>NaN</w:t>
+      </w:r>
+      <w:proofErr w:type="spellEnd"/>
+      <w:r>
+        <w:rPr>
+          <w:lang w:val="en-US"/>
+        </w:rPr>
+        <w:t xml:space="preserve"> values are filled within a uniform distribution of 1 standard deviation away from the mean for each column.  That way the new values do not bias the data.</w:t>
+      </w:r>
+    </w:p>
+    <w:p>
+      <w:pPr>
+        <w:pStyle w:val="Heading2"/>
+        <w:rPr>
+          <w:lang w:val="en-US"/>
+        </w:rPr>
+      </w:pPr>
+      <w:r>
+        <w:rPr>
+          <w:lang w:val="en-US"/>
+        </w:rPr>
+        <w:t>3.2</w:t>
+      </w:r>
+    </w:p>
+    <w:p>
+      <w:pPr>
+        <w:rPr>
+          <w:lang w:val="en-US"/>
+        </w:rPr>
+      </w:pPr>
+      <w:r>
+        <w:rPr>
+          <w:noProof/>
+          <w:lang w:val="en-US"/>
+        </w:rPr>
+        <w:drawing>
+          <wp:inline distT="0" distB="0" distL="0" distR="0" wp14:anchorId="031F765C" wp14:editId="788E465A">
+            <wp:extent cx="5478780" cy="2286000"/>
+            <wp:effectExtent l="0" t="0" r="7620" b="0"/>
+            <wp:docPr id="21" name="Picture 21"/>
+            <wp:cNvGraphicFramePr>
+              <a:graphicFrameLocks xmlns:a="http://schemas.openxmlformats.org/drawingml/2006/main" noChangeAspect="1"/>
+            </wp:cNvGraphicFramePr>
+            <a:graphic xmlns:a="http://schemas.openxmlformats.org/drawingml/2006/main">
+              <a:graphicData uri="http://schemas.openxmlformats.org/drawingml/2006/picture">
+                <pic:pic xmlns:pic="http://schemas.openxmlformats.org/drawingml/2006/picture">
+                  <pic:nvPicPr>
+                    <pic:cNvPr id="0" name="Picture 15"/>
+                    <pic:cNvPicPr>
+                      <a:picLocks noChangeAspect="1" noChangeArrowheads="1"/>
+                    </pic:cNvPicPr>
+                  </pic:nvPicPr>
+                  <pic:blipFill>
+                    <a:blip r:embed="rId21">
+                      <a:extLst>
+                        <a:ext uri="{28A0092B-C50C-407E-A947-70E740481C1C}">
+                          <a14:useLocalDpi xmlns:a14="http://schemas.microsoft.com/office/drawing/2010/main" val="0"/>
+                        </a:ext>
+                      </a:extLst>
+                    </a:blip>
+                    <a:srcRect/>
+                    <a:stretch>
+                      <a:fillRect/>
+                    </a:stretch>
+                  </pic:blipFill>
+                  <pic:spPr bwMode="auto">
+                    <a:xfrm>
+                      <a:off x="0" y="0"/>
+                      <a:ext cx="5478780" cy="2286000"/>
+                    </a:xfrm>
+                    <a:prstGeom prst="rect">
+                      <a:avLst/>
+                    </a:prstGeom>
+                    <a:noFill/>
+                    <a:ln>
+                      <a:noFill/>
+                    </a:ln>
+                  </pic:spPr>
+                </pic:pic>
+              </a:graphicData>
+            </a:graphic>
+          </wp:inline>
+        </w:drawing>
+      </w:r>
+    </w:p>
+    <w:p>
+      <w:pPr>
+        <w:rPr>
+          <w:lang w:val="en-US"/>
+        </w:rPr>
+      </w:pPr>
+      <w:r>
+        <w:rPr>
+          <w:lang w:val="en-US"/>
+        </w:rPr>
+        <w:t xml:space="preserve">This is the graph of MSE vs number of epochs for training set and test sets “Dataset_CandC-train0.csv” and “Dataset_CandC-test0.csv”.  Even at 10 epochs, the program took 20 minutes to run.  Hence, it would be impossible to run 5k epochs without a much powerful computer.  The MSE is shown to be decreasing, and if given enough time to run, should decrease to at least </w:t>
+      </w:r>
+      <w:proofErr w:type="gramStart"/>
+      <w:r>
+        <w:rPr>
+          <w:lang w:val="en-US"/>
+        </w:rPr>
+        <w:t>3 digit</w:t>
+      </w:r>
+      <w:proofErr w:type="gramEnd"/>
+      <w:r>
+        <w:rPr>
+          <w:lang w:val="en-US"/>
+        </w:rPr>
+        <w:t xml:space="preserve"> numbers.  </w:t>
+      </w:r>
+    </w:p>
+    <w:p>
+      <w:pPr>
+        <w:rPr>
+          <w:lang w:val="en-US"/>
+        </w:rPr>
+      </w:pPr>
+    </w:p>
+    <w:p>
+      <w:pPr>
+        <w:rPr>
+          <w:lang w:val="en-US"/>
+        </w:rPr>
+      </w:pPr>
+      <w:r>
+        <w:rPr>
+          <w:lang w:val="en-US"/>
+        </w:rPr>
+        <w:t>The current parameters learnt are shown in a 123 x 1 vector:</w:t>
+      </w:r>
+    </w:p>
+    <w:p>
+      <w:pPr>
+        <w:rPr>
+          <w:lang w:val="es-ES"/>
+        </w:rPr>
+      </w:pPr>
+      <w:r>
+        <w:rPr>
+          <w:lang w:val="es-ES"/>
+        </w:rPr>
+        <w:t xml:space="preserve">[-2.2110612359479471e+58, 5.6131592685503863e+56, -3.4520358447900248e+57, -1.1995627289040644e+58, 7.8404641934841262e+57, -3.1862670015588582e+57, 5.3046831932668113e+56, -1.7560878298645836e+57, 4.2455869735876663e+58, 1.0181548236524958e+58, 1.5085534267857655e+58, 9.4866670603062665e+56, </w:t>
+      </w:r>
+      <w:r>
+        <w:rPr>
+          <w:lang w:val="es-ES"/>
+        </w:rPr>
+        <w:lastRenderedPageBreak/>
+        <w:t>4.1988914651045971e+58, -1.0857582171932625e+58, -3.9918481033716562e+56, -7.3284934721806389e+57, -4.576934162734759e+58, -1.4989103870662064e+58, 8.1158466507651524e+57, 9.1920774984549106e+57, 1.0032800479405474e+58, 1.0679189390351476e+58, 1.035184468221502e+58, -1.2765181499109856e+58, 1.8714601624276659e+57, -2.6398016341672946e+57, 2.713087838677778e+57, 1.0559535594926575e+57, -8.62709558339133e+56, -4.6127163818292844e+57, -6.5188491607692707e+57, -1.6146126588174351e+58, 3.8441179308404464e+57, 3.0452635581857659e+57, 9.722977226151969e+57, 6.4019019043490177e+57, 3.9084673404870646e+57, 8.2165549687273536e+57, -4.3955727520185461e+57, -1.0164419718080775e+58, 2.550992102530322e+58, -2.1312440830845314e+58, -8.3655775996817217e+57, 2.055107167846005e+58, -1.6198254636947755e+57, -2.1376056429454059e+58, -1.2863569333446943e+58, -2.6584092752103644e+58, -1.8526603735979748e+58, 2.7048068418073749e+58, -8.6423329185622029e+56, -1.8504807885151898e+57, 3.6371107769090111e+56, -1.7254165829122914e+56, -1.9704834171068009e+58, 1.6788797475116458e+58, -1.1689363370116805e+58, 7.5687839287945561e+56, 1.2105704511567027e+57, 5.2553905699674465e+57, -5.3349363624178694e+57, -1.2854254335171776e+58, 3.6535949903341504e+57, 1.0067327517541021e+58, -1.0151537205886126e+58, 1.5692443080440949e+58, -1.0889284485046146e+58, 1.1581806796410007e+58, -7.7853185983945528e+56, -1.1375266643505856e+58, 9.4550269487405841e+57, -5.2238646706500588e+57, -1.3457610001748452e+57, 1.3230466847153691e+58, 1.5247559941837622e+58, 4.574399685462755e+57, -1.3892474104314147e+58, -1.0537670120744126e+58, -1.1892193475346963e+58, -1.4149899516881874e+57, -3.9392695655521756e+57, -2.1672657891451978e+57, -2.4059764412002491e+57, 2.3486153687092678e+58, -5.8357843421788917e+57, 1.3543712969063585e+58, -7.5595061918852325e+56, -4.761936352792218e+58, -3.7178184801292963e+57, -1.8528471494273816e+58, 7.3306189391616139e+55, -6.1999071790232347e+55, 1.3438431638448256e+57, -4.0162274613828509e+56, -1.3480838896962651e+58, 2.9698039461088188e+58, 2.0258888264312145e+58, 1.7742565987191e+57, 6.6801144193462943e+55, 1.6817832655404575e+58, -9.5516165719123502e+57, -4.0589512409756921e+57, 2.1676524597001373e+57, -5.4298446912148068e+57, 8.1222131074559226e+56, 1.7315938014179858e+58, -2.5902864915995224e+58, -1.9577058472748907e+58, -1.595645295392898e+56, -8.9148194029302596e+56, 1.5422953766826657e+58, -8.1289493576770244e+55, 5.4758748648029424e+57, 5.5239575671703243e+56, 2.8404169991175577e+56, 1.6184513971993542e+57, -3.2335509230867466e+57, 4.982338123282793e+57, -2.8769202496394164e+57, 5.421826121982496e+57, -1.3911624873886753e+57, -2.4397088182992268e+56, 3.0705750365132001e+57, 10]</w:t>
+      </w:r>
+    </w:p>
+    <w:p>
+      <w:pPr>
+        <w:rPr>
+          <w:lang w:val="en-US"/>
+        </w:rPr>
+      </w:pPr>
+      <w:r>
+        <w:rPr>
+          <w:lang w:val="en-US"/>
+        </w:rPr>
+        <w:t>Note: Ab</w:t>
+      </w:r>
+      <w:r>
+        <w:rPr>
+          <w:lang w:val="en-US"/>
+        </w:rPr>
+        <w:t>ove can be seen as the values for [w0, w1, w2, …</w:t>
+      </w:r>
+      <w:r>
+        <w:rPr>
+          <w:lang w:val="en-US"/>
+        </w:rPr>
+        <w:t>, w123]</w:t>
       </w:r>
       <w:bookmarkStart w:id="0" w:name="_GoBack"/>
       <w:bookmarkEnd w:id="0"/>
     </w:p>
+    <w:p>
+      <w:pPr>
+        <w:rPr>
+          <w:lang w:val="en-US"/>
+        </w:rPr>
+      </w:pPr>
+      <w:r>
+        <w:rPr>
+          <w:lang w:val="en-US"/>
+        </w:rPr>
+        <w:t>Each weight is separated by a</w:t>
+      </w:r>
+      <w:r>
+        <w:rPr>
+          <w:lang w:val="en-US"/>
+        </w:rPr>
+        <w:t xml:space="preserve"> comma.  The original weights array was initialized with every weight being equal to 10.  </w:t>
+      </w:r>
+    </w:p>
+    <w:p>
+      <w:pPr>
+        <w:rPr>
+          <w:lang w:val="en-US"/>
+        </w:rPr>
+      </w:pPr>
+    </w:p>
     <w:sectPr>
+      <w:headerReference w:type="default" r:id="rId22"/>
+      <w:headerReference w:type="first" r:id="rId23"/>
       <w:pgSz w:w="12240" w:h="15840"/>
       <w:pgMar w:top="1440" w:right="1800" w:bottom="1440" w:left="1800" w:header="708" w:footer="708" w:gutter="0"/>
       <w:cols w:space="708"/>
@@ -1866,6 +2193,111 @@
     </w:sectPr>
   </w:body>
 </w:document>
+</file>
+
+<file path=word/endnotes.xml><?xml version="1.0" encoding="utf-8"?>
+<w:endnotes xmlns:wpc="http://schemas.microsoft.com/office/word/2010/wordprocessingCanvas" xmlns:cx="http://schemas.microsoft.com/office/drawing/2014/chartex" xmlns:cx1="http://schemas.microsoft.com/office/drawing/2015/9/8/chartex" xmlns:cx2="http://schemas.microsoft.com/office/drawing/2015/10/21/chartex" xmlns:cx3="http://schemas.microsoft.com/office/drawing/2016/5/9/chartex" xmlns:cx4="http://schemas.microsoft.com/office/drawing/2016/5/10/chartex" xmlns:cx5="http://schemas.microsoft.com/office/drawing/2016/5/11/chartex" xmlns:cx6="http://schemas.microsoft.com/office/drawing/2016/5/12/chartex" xmlns:cx7="http://schemas.microsoft.com/office/drawing/2016/5/13/chartex" xmlns:cx8="http://schemas.microsoft.com/office/drawing/2016/5/14/chartex" xmlns:mc="http://schemas.openxmlformats.org/markup-compatibility/2006" xmlns:aink="http://schemas.microsoft.com/office/drawing/2016/ink" xmlns:am3d="http://schemas.microsoft.com/office/drawing/2017/model3d" xmlns:o="urn:schemas-microsoft-com:office:office" xmlns:r="http://schemas.openxmlformats.org/officeDocument/2006/relationships" xmlns:m="http://schemas.openxmlformats.org/officeDocument/2006/math" xmlns:v="urn:schemas-microsoft-com:vml" xmlns:wp14="http://schemas.microsoft.com/office/word/2010/wordprocessingDrawing" xmlns:wp="http://schemas.openxmlformats.org/drawingml/2006/wordprocessingDrawing" xmlns:w10="urn:schemas-microsoft-com:office:word" xmlns:w="http://schemas.openxmlformats.org/wordprocessingml/2006/main" xmlns:w14="http://schemas.microsoft.com/office/word/2010/wordml" xmlns:w15="http://schemas.microsoft.com/office/word/2012/wordml" xmlns:w16cid="http://schemas.microsoft.com/office/word/2016/wordml/cid" xmlns:w16se="http://schemas.microsoft.com/office/word/2015/wordml/symex" xmlns:wpg="http://schemas.microsoft.com/office/word/2010/wordprocessingGroup" xmlns:wpi="http://schemas.microsoft.com/office/word/2010/wordprocessingInk" xmlns:wne="http://schemas.microsoft.com/office/word/2006/wordml" xmlns:wps="http://schemas.microsoft.com/office/word/2010/wordprocessingShape" mc:Ignorable="w14 w15 w16se w16cid wp14">
+  <w:endnote w:type="separator" w:id="-1">
+    <w:p>
+      <w:pPr>
+        <w:spacing w:after="0" w:line="240" w:lineRule="auto"/>
+      </w:pPr>
+      <w:r>
+        <w:separator/>
+      </w:r>
+    </w:p>
+  </w:endnote>
+  <w:endnote w:type="continuationSeparator" w:id="0">
+    <w:p>
+      <w:pPr>
+        <w:spacing w:after="0" w:line="240" w:lineRule="auto"/>
+      </w:pPr>
+      <w:r>
+        <w:continuationSeparator/>
+      </w:r>
+    </w:p>
+  </w:endnote>
+</w:endnotes>
+</file>
+
+<file path=word/footnotes.xml><?xml version="1.0" encoding="utf-8"?>
+<w:footnotes xmlns:wpc="http://schemas.microsoft.com/office/word/2010/wordprocessingCanvas" xmlns:cx="http://schemas.microsoft.com/office/drawing/2014/chartex" xmlns:cx1="http://schemas.microsoft.com/office/drawing/2015/9/8/chartex" xmlns:cx2="http://schemas.microsoft.com/office/drawing/2015/10/21/chartex" xmlns:cx3="http://schemas.microsoft.com/office/drawing/2016/5/9/chartex" xmlns:cx4="http://schemas.microsoft.com/office/drawing/2016/5/10/chartex" xmlns:cx5="http://schemas.microsoft.com/office/drawing/2016/5/11/chartex" xmlns:cx6="http://schemas.microsoft.com/office/drawing/2016/5/12/chartex" xmlns:cx7="http://schemas.microsoft.com/office/drawing/2016/5/13/chartex" xmlns:cx8="http://schemas.microsoft.com/office/drawing/2016/5/14/chartex" xmlns:mc="http://schemas.openxmlformats.org/markup-compatibility/2006" xmlns:aink="http://schemas.microsoft.com/office/drawing/2016/ink" xmlns:am3d="http://schemas.microsoft.com/office/drawing/2017/model3d" xmlns:o="urn:schemas-microsoft-com:office:office" xmlns:r="http://schemas.openxmlformats.org/officeDocument/2006/relationships" xmlns:m="http://schemas.openxmlformats.org/officeDocument/2006/math" xmlns:v="urn:schemas-microsoft-com:vml" xmlns:wp14="http://schemas.microsoft.com/office/word/2010/wordprocessingDrawing" xmlns:wp="http://schemas.openxmlformats.org/drawingml/2006/wordprocessingDrawing" xmlns:w10="urn:schemas-microsoft-com:office:word" xmlns:w="http://schemas.openxmlformats.org/wordprocessingml/2006/main" xmlns:w14="http://schemas.microsoft.com/office/word/2010/wordml" xmlns:w15="http://schemas.microsoft.com/office/word/2012/wordml" xmlns:w16cid="http://schemas.microsoft.com/office/word/2016/wordml/cid" xmlns:w16se="http://schemas.microsoft.com/office/word/2015/wordml/symex" xmlns:wpg="http://schemas.microsoft.com/office/word/2010/wordprocessingGroup" xmlns:wpi="http://schemas.microsoft.com/office/word/2010/wordprocessingInk" xmlns:wne="http://schemas.microsoft.com/office/word/2006/wordml" xmlns:wps="http://schemas.microsoft.com/office/word/2010/wordprocessingShape" mc:Ignorable="w14 w15 w16se w16cid wp14">
+  <w:footnote w:type="separator" w:id="-1">
+    <w:p>
+      <w:pPr>
+        <w:spacing w:after="0" w:line="240" w:lineRule="auto"/>
+      </w:pPr>
+      <w:r>
+        <w:separator/>
+      </w:r>
+    </w:p>
+  </w:footnote>
+  <w:footnote w:type="continuationSeparator" w:id="0">
+    <w:p>
+      <w:pPr>
+        <w:spacing w:after="0" w:line="240" w:lineRule="auto"/>
+      </w:pPr>
+      <w:r>
+        <w:continuationSeparator/>
+      </w:r>
+    </w:p>
+  </w:footnote>
+</w:footnotes>
+</file>
+
+<file path=word/header1.xml><?xml version="1.0" encoding="utf-8"?>
+<w:hdr xmlns:wpc="http://schemas.microsoft.com/office/word/2010/wordprocessingCanvas" xmlns:cx="http://schemas.microsoft.com/office/drawing/2014/chartex" xmlns:cx1="http://schemas.microsoft.com/office/drawing/2015/9/8/chartex" xmlns:cx2="http://schemas.microsoft.com/office/drawing/2015/10/21/chartex" xmlns:cx3="http://schemas.microsoft.com/office/drawing/2016/5/9/chartex" xmlns:cx4="http://schemas.microsoft.com/office/drawing/2016/5/10/chartex" xmlns:cx5="http://schemas.microsoft.com/office/drawing/2016/5/11/chartex" xmlns:cx6="http://schemas.microsoft.com/office/drawing/2016/5/12/chartex" xmlns:cx7="http://schemas.microsoft.com/office/drawing/2016/5/13/chartex" xmlns:cx8="http://schemas.microsoft.com/office/drawing/2016/5/14/chartex" xmlns:mc="http://schemas.openxmlformats.org/markup-compatibility/2006" xmlns:aink="http://schemas.microsoft.com/office/drawing/2016/ink" xmlns:am3d="http://schemas.microsoft.com/office/drawing/2017/model3d" xmlns:o="urn:schemas-microsoft-com:office:office" xmlns:r="http://schemas.openxmlformats.org/officeDocument/2006/relationships" xmlns:m="http://schemas.openxmlformats.org/officeDocument/2006/math" xmlns:v="urn:schemas-microsoft-com:vml" xmlns:wp14="http://schemas.microsoft.com/office/word/2010/wordprocessingDrawing" xmlns:wp="http://schemas.openxmlformats.org/drawingml/2006/wordprocessingDrawing" xmlns:w10="urn:schemas-microsoft-com:office:word" xmlns:w="http://schemas.openxmlformats.org/wordprocessingml/2006/main" xmlns:w14="http://schemas.microsoft.com/office/word/2010/wordml" xmlns:w15="http://schemas.microsoft.com/office/word/2012/wordml" xmlns:w16cid="http://schemas.microsoft.com/office/word/2016/wordml/cid" xmlns:w16se="http://schemas.microsoft.com/office/word/2015/wordml/symex" xmlns:wpg="http://schemas.microsoft.com/office/word/2010/wordprocessingGroup" xmlns:wpi="http://schemas.microsoft.com/office/word/2010/wordprocessingInk" xmlns:wne="http://schemas.microsoft.com/office/word/2006/wordml" xmlns:wps="http://schemas.microsoft.com/office/word/2010/wordprocessingShape" mc:Ignorable="w14 w15 w16se w16cid wp14">
+  <w:p>
+    <w:pPr>
+      <w:pStyle w:val="Header"/>
+      <w:rPr>
+        <w:lang w:val="en-US"/>
+      </w:rPr>
+    </w:pPr>
+    <w:r>
+      <w:rPr>
+        <w:lang w:val="en-US"/>
+      </w:rPr>
+      <w:ptab w:relativeTo="margin" w:alignment="right" w:leader="none"/>
+    </w:r>
+    <w:r>
+      <w:rPr>
+        <w:lang w:val="en-US"/>
+      </w:rPr>
+      <w:t>AHMET AKGUL – 260 624 068 – COMP 551 Assignment 1</w:t>
+    </w:r>
+  </w:p>
+  <w:p>
+    <w:pPr>
+      <w:pStyle w:val="Header"/>
+    </w:pPr>
+  </w:p>
+</w:hdr>
+</file>
+
+<file path=word/header2.xml><?xml version="1.0" encoding="utf-8"?>
+<w:hdr xmlns:wpc="http://schemas.microsoft.com/office/word/2010/wordprocessingCanvas" xmlns:cx="http://schemas.microsoft.com/office/drawing/2014/chartex" xmlns:cx1="http://schemas.microsoft.com/office/drawing/2015/9/8/chartex" xmlns:cx2="http://schemas.microsoft.com/office/drawing/2015/10/21/chartex" xmlns:cx3="http://schemas.microsoft.com/office/drawing/2016/5/9/chartex" xmlns:cx4="http://schemas.microsoft.com/office/drawing/2016/5/10/chartex" xmlns:cx5="http://schemas.microsoft.com/office/drawing/2016/5/11/chartex" xmlns:cx6="http://schemas.microsoft.com/office/drawing/2016/5/12/chartex" xmlns:cx7="http://schemas.microsoft.com/office/drawing/2016/5/13/chartex" xmlns:cx8="http://schemas.microsoft.com/office/drawing/2016/5/14/chartex" xmlns:mc="http://schemas.openxmlformats.org/markup-compatibility/2006" xmlns:aink="http://schemas.microsoft.com/office/drawing/2016/ink" xmlns:am3d="http://schemas.microsoft.com/office/drawing/2017/model3d" xmlns:o="urn:schemas-microsoft-com:office:office" xmlns:r="http://schemas.openxmlformats.org/officeDocument/2006/relationships" xmlns:m="http://schemas.openxmlformats.org/officeDocument/2006/math" xmlns:v="urn:schemas-microsoft-com:vml" xmlns:wp14="http://schemas.microsoft.com/office/word/2010/wordprocessingDrawing" xmlns:wp="http://schemas.openxmlformats.org/drawingml/2006/wordprocessingDrawing" xmlns:w10="urn:schemas-microsoft-com:office:word" xmlns:w="http://schemas.openxmlformats.org/wordprocessingml/2006/main" xmlns:w14="http://schemas.microsoft.com/office/word/2010/wordml" xmlns:w15="http://schemas.microsoft.com/office/word/2012/wordml" xmlns:w16cid="http://schemas.microsoft.com/office/word/2016/wordml/cid" xmlns:w16se="http://schemas.microsoft.com/office/word/2015/wordml/symex" xmlns:wpg="http://schemas.microsoft.com/office/word/2010/wordprocessingGroup" xmlns:wpi="http://schemas.microsoft.com/office/word/2010/wordprocessingInk" xmlns:wne="http://schemas.microsoft.com/office/word/2006/wordml" xmlns:wps="http://schemas.microsoft.com/office/word/2010/wordprocessingShape" mc:Ignorable="w14 w15 w16se w16cid wp14">
+  <w:p>
+    <w:pPr>
+      <w:pStyle w:val="Header"/>
+      <w:rPr>
+        <w:lang w:val="en-US"/>
+      </w:rPr>
+    </w:pPr>
+    <w:r>
+      <w:rPr>
+        <w:lang w:val="en-US"/>
+      </w:rPr>
+      <w:ptab w:relativeTo="margin" w:alignment="right" w:leader="none"/>
+    </w:r>
+    <w:r>
+      <w:rPr>
+        <w:lang w:val="en-US"/>
+      </w:rPr>
+      <w:t>AHMET AKGUL – 260 624 068 – COMP 551 Assignment 1</w:t>
+    </w:r>
+  </w:p>
+</w:hdr>
 </file>
 
 <file path=word/styles.xml><?xml version="1.0" encoding="utf-8"?>
@@ -2362,6 +2794,50 @@
       <w:szCs w:val="26"/>
     </w:rPr>
   </w:style>
+  <w:style w:type="paragraph" w:styleId="Header">
+    <w:name w:val="header"/>
+    <w:basedOn w:val="Normal"/>
+    <w:link w:val="HeaderChar"/>
+    <w:uiPriority w:val="99"/>
+    <w:unhideWhenUsed/>
+    <w:rsid w:val="009F7E32"/>
+    <w:pPr>
+      <w:tabs>
+        <w:tab w:val="center" w:pos="4320"/>
+        <w:tab w:val="right" w:pos="8640"/>
+      </w:tabs>
+      <w:spacing w:after="0" w:line="240" w:lineRule="auto"/>
+    </w:pPr>
+  </w:style>
+  <w:style w:type="character" w:customStyle="1" w:styleId="HeaderChar">
+    <w:name w:val="Header Char"/>
+    <w:basedOn w:val="DefaultParagraphFont"/>
+    <w:link w:val="Header"/>
+    <w:uiPriority w:val="99"/>
+    <w:rsid w:val="009F7E32"/>
+  </w:style>
+  <w:style w:type="paragraph" w:styleId="Footer">
+    <w:name w:val="footer"/>
+    <w:basedOn w:val="Normal"/>
+    <w:link w:val="FooterChar"/>
+    <w:uiPriority w:val="99"/>
+    <w:unhideWhenUsed/>
+    <w:rsid w:val="009F7E32"/>
+    <w:pPr>
+      <w:tabs>
+        <w:tab w:val="center" w:pos="4320"/>
+        <w:tab w:val="right" w:pos="8640"/>
+      </w:tabs>
+      <w:spacing w:after="0" w:line="240" w:lineRule="auto"/>
+    </w:pPr>
+  </w:style>
+  <w:style w:type="character" w:customStyle="1" w:styleId="FooterChar">
+    <w:name w:val="Footer Char"/>
+    <w:basedOn w:val="DefaultParagraphFont"/>
+    <w:link w:val="Footer"/>
+    <w:uiPriority w:val="99"/>
+    <w:rsid w:val="009F7E32"/>
+  </w:style>
 </w:styles>
 </file>
 

</xml_diff>